<commit_message>
Adding Proposal doc to TabOSS repository
Adding Proposal doc to TabOSS repository
</commit_message>
<xml_diff>
--- a/Assignment3Proposal.docx
+++ b/Assignment3Proposal.docx
@@ -93,6 +93,42 @@
           <w:sz w:val="28"/>
           <w:szCs w:val="28"/>
         </w:rPr>
+        <w:t>GitHub Repo:</w:t>
+      </w:r>
+      <w:r>
+        <w:rPr>
+          <w:rFonts w:ascii="Times New Roman" w:hAnsi="Times New Roman" w:cs="Times New Roman"/>
+          <w:sz w:val="28"/>
+          <w:szCs w:val="28"/>
+        </w:rPr>
+        <w:t xml:space="preserve"> </w:t>
+      </w:r>
+      <w:r>
+        <w:rPr>
+          <w:rFonts w:ascii="Times New Roman" w:hAnsi="Times New Roman" w:cs="Times New Roman"/>
+          <w:sz w:val="28"/>
+          <w:szCs w:val="28"/>
+        </w:rPr>
+        <w:t>https://github.com/jimeneb1/TabOSS</w:t>
+      </w:r>
+      <w:bookmarkStart w:id="0" w:name="_GoBack"/>
+      <w:bookmarkEnd w:id="0"/>
+    </w:p>
+    <w:p>
+      <w:pPr>
+        <w:rPr>
+          <w:rFonts w:ascii="Times New Roman" w:hAnsi="Times New Roman" w:cs="Times New Roman"/>
+          <w:sz w:val="28"/>
+          <w:szCs w:val="28"/>
+        </w:rPr>
+      </w:pPr>
+      <w:r>
+        <w:rPr>
+          <w:rFonts w:ascii="Times New Roman" w:hAnsi="Times New Roman" w:cs="Times New Roman"/>
+          <w:b/>
+          <w:sz w:val="28"/>
+          <w:szCs w:val="28"/>
+        </w:rPr>
         <w:t xml:space="preserve">Option: </w:t>
       </w:r>
       <w:r>
@@ -547,7 +583,16 @@
           <w:sz w:val="24"/>
           <w:szCs w:val="28"/>
         </w:rPr>
-        <w:t>) and remove() methods, the implementation in this case does not require an emphasis on these methods as the information will only be added in the stage of reading the bill, in which the data can be stored in a stack or list structure.</w:t>
+        <w:t xml:space="preserve">) and remove() methods, the implementation in this </w:t>
+      </w:r>
+      <w:r>
+        <w:rPr>
+          <w:rFonts w:ascii="Times New Roman" w:hAnsi="Times New Roman" w:cs="Times New Roman"/>
+          <w:sz w:val="24"/>
+          <w:szCs w:val="28"/>
+        </w:rPr>
+        <w:lastRenderedPageBreak/>
+        <w:t>case does not require an emphasis on these methods as the information will only be added in the stage of reading the bill, in which the data can be stored in a stack or list structure.</w:t>
       </w:r>
     </w:p>
     <w:p>
@@ -765,8 +810,6 @@
           <w:szCs w:val="24"/>
         </w:rPr>
       </w:pPr>
-      <w:bookmarkStart w:id="0" w:name="_GoBack"/>
-      <w:bookmarkEnd w:id="0"/>
       <w:r>
         <w:rPr>
           <w:rFonts w:ascii="Times New Roman" w:hAnsi="Times New Roman" w:cs="Times New Roman"/>
@@ -841,6 +884,15 @@
         </w:rPr>
         <w:t xml:space="preserve">me to have the rights to the software reserved. I am not too concerned with having other developers create new contributions on the software, as it aims to have a straightforward functionality, therefore, the GNU and MIT licenses do not provide the best fit for my concerns for this project. </w:t>
       </w:r>
+    </w:p>
+    <w:p>
+      <w:pPr>
+        <w:rPr>
+          <w:rFonts w:ascii="Times New Roman" w:hAnsi="Times New Roman" w:cs="Times New Roman"/>
+          <w:sz w:val="24"/>
+          <w:szCs w:val="24"/>
+        </w:rPr>
+      </w:pPr>
     </w:p>
     <w:sectPr>
       <w:pgSz w:w="12240" w:h="15840"/>

</xml_diff>